<commit_message>
Added file from Openpuzzles 2020-12-01 20:05:13.122
</commit_message>
<xml_diff>
--- a/template/PuzzlesCloudDocsTemplate.docx
+++ b/template/PuzzlesCloudDocsTemplate.docx
@@ -374,7 +374,10 @@
         <w:t xml:space="preserve">ntent is </w:t>
       </w:r>
       <w:r>
-        <w:t>published documentation of</w:t>
+        <w:t xml:space="preserve">published documentation </w:t>
+      </w:r>
+      <w:r>
+        <w:t>of</w:t>
       </w:r>
       <w:r>
         <w:t xml:space="preserve"> the </w:t>
@@ -411,6 +414,7 @@
         <w:rPr>
           <w:b/>
         </w:rPr>
+        <w:lastRenderedPageBreak/>
         <w:t>Table of Content</w:t>
       </w:r>
     </w:p>
@@ -1853,9 +1857,9 @@
       </w:rPr>
       <w:drawing>
         <wp:inline distT="0" distB="0" distL="0" distR="0">
-          <wp:extent cx="1916076" cy="410955"/>
-          <wp:effectExtent l="19050" t="0" r="7974" b="0"/>
-          <wp:docPr id="1" name="Picture 1" descr="C:\puzzles-cloud-docs-site\images\logo.png"/>
+          <wp:extent cx="1520190" cy="340360"/>
+          <wp:effectExtent l="19050" t="0" r="3810" b="0"/>
+          <wp:docPr id="4" name="Picture 4" descr="C:\puzzles-cloud-docs-site\images\logo.png"/>
           <wp:cNvGraphicFramePr>
             <a:graphicFrameLocks xmlns:a="http://schemas.openxmlformats.org/drawingml/2006/main" noChangeAspect="1"/>
           </wp:cNvGraphicFramePr>
@@ -1863,7 +1867,7 @@
             <a:graphicData uri="http://schemas.openxmlformats.org/drawingml/2006/picture">
               <pic:pic xmlns:pic="http://schemas.openxmlformats.org/drawingml/2006/picture">
                 <pic:nvPicPr>
-                  <pic:cNvPr id="0" name="Picture 1" descr="C:\puzzles-cloud-docs-site\images\logo.png"/>
+                  <pic:cNvPr id="0" name="Picture 4" descr="C:\puzzles-cloud-docs-site\images\logo.png"/>
                   <pic:cNvPicPr>
                     <a:picLocks noChangeAspect="1" noChangeArrowheads="1"/>
                   </pic:cNvPicPr>
@@ -1878,7 +1882,7 @@
                 <pic:spPr bwMode="auto">
                   <a:xfrm>
                     <a:off x="0" y="0"/>
-                    <a:ext cx="1923202" cy="412483"/>
+                    <a:ext cx="1520190" cy="340360"/>
                   </a:xfrm>
                   <a:prstGeom prst="rect">
                     <a:avLst/>

</xml_diff>